<commit_message>
Google VS Apple Compariosn in Graph
</commit_message>
<xml_diff>
--- a/data_clean_plan.docx
+++ b/data_clean_plan.docx
@@ -41,6 +41,23 @@
           <w:sz w:val="24"/>
           <w:szCs w:val="24"/>
         </w:rPr>
+        <w:t xml:space="preserve">Change rating letter from letter F to 0-1.9. I think 0-1.9 is F, but others may not. Therefore, 0-1.9 is the most common way to show the standard. </w:t>
+      </w:r>
+    </w:p>
+    <w:p>
+      <w:pPr>
+        <w:rPr>
+          <w:rFonts w:ascii="Times New Roman" w:hAnsi="Times New Roman" w:cs="Times New Roman"/>
+          <w:sz w:val="24"/>
+          <w:szCs w:val="24"/>
+        </w:rPr>
+      </w:pPr>
+      <w:r>
+        <w:rPr>
+          <w:rFonts w:ascii="Times New Roman" w:hAnsi="Times New Roman" w:cs="Times New Roman"/>
+          <w:sz w:val="24"/>
+          <w:szCs w:val="24"/>
+        </w:rPr>
         <w:t>Clean App Store Data</w:t>
       </w:r>
     </w:p>
@@ -101,25 +118,7 @@
           <w:sz w:val="24"/>
           <w:szCs w:val="24"/>
         </w:rPr>
-        <w:t xml:space="preserve">Column application size, latest version </w:t>
-      </w:r>
-      <w:proofErr w:type="gramStart"/>
-      <w:r>
-        <w:rPr>
-          <w:rFonts w:ascii="Times New Roman" w:hAnsi="Times New Roman" w:cs="Times New Roman"/>
-          <w:sz w:val="24"/>
-          <w:szCs w:val="24"/>
-        </w:rPr>
-        <w:t>code,  number</w:t>
-      </w:r>
-      <w:proofErr w:type="gramEnd"/>
-      <w:r>
-        <w:rPr>
-          <w:rFonts w:ascii="Times New Roman" w:hAnsi="Times New Roman" w:cs="Times New Roman"/>
-          <w:sz w:val="24"/>
-          <w:szCs w:val="24"/>
-        </w:rPr>
-        <w:t xml:space="preserve"> of supporting devices, number of screenshots showed for display, number of supported languages, </w:t>
+        <w:t xml:space="preserve">Column application size, latest version code,  number of supporting devices, number of screenshots showed for display, number of supported languages, </w:t>
       </w:r>
       <w:proofErr w:type="spellStart"/>
       <w:r>
@@ -599,25 +598,7 @@
           <w:sz w:val="24"/>
           <w:szCs w:val="24"/>
         </w:rPr>
-        <w:t xml:space="preserve">How many </w:t>
-      </w:r>
-      <w:proofErr w:type="gramStart"/>
-      <w:r>
-        <w:rPr>
-          <w:rFonts w:ascii="Times New Roman" w:hAnsi="Times New Roman" w:cs="Times New Roman"/>
-          <w:sz w:val="24"/>
-          <w:szCs w:val="24"/>
-        </w:rPr>
-        <w:t>category</w:t>
-      </w:r>
-      <w:proofErr w:type="gramEnd"/>
-      <w:r>
-        <w:rPr>
-          <w:rFonts w:ascii="Times New Roman" w:hAnsi="Times New Roman" w:cs="Times New Roman"/>
-          <w:sz w:val="24"/>
-          <w:szCs w:val="24"/>
-        </w:rPr>
-        <w:t xml:space="preserve"> for rating </w:t>
+        <w:t xml:space="preserve">How many category for rating </w:t>
       </w:r>
     </w:p>
     <w:p>

</xml_diff>

<commit_message>
add comparsion for to 50 selling
</commit_message>
<xml_diff>
--- a/data_clean_plan.docx
+++ b/data_clean_plan.docx
@@ -58,6 +58,41 @@
           <w:sz w:val="24"/>
           <w:szCs w:val="24"/>
         </w:rPr>
+        <w:t xml:space="preserve">At first, I plan to </w:t>
+      </w:r>
+      <w:proofErr w:type="spellStart"/>
+      <w:r>
+        <w:rPr>
+          <w:rFonts w:ascii="Times New Roman" w:hAnsi="Times New Roman" w:cs="Times New Roman"/>
+          <w:sz w:val="24"/>
+          <w:szCs w:val="24"/>
+        </w:rPr>
+        <w:t>analyse</w:t>
+      </w:r>
+      <w:proofErr w:type="spellEnd"/>
+      <w:r>
+        <w:rPr>
+          <w:rFonts w:ascii="Times New Roman" w:hAnsi="Times New Roman" w:cs="Times New Roman"/>
+          <w:sz w:val="24"/>
+          <w:szCs w:val="24"/>
+        </w:rPr>
+        <w:t xml:space="preserve"> all applications including free and paid. However, </w:t>
+      </w:r>
+    </w:p>
+    <w:p>
+      <w:pPr>
+        <w:rPr>
+          <w:rFonts w:ascii="Times New Roman" w:hAnsi="Times New Roman" w:cs="Times New Roman"/>
+          <w:sz w:val="24"/>
+          <w:szCs w:val="24"/>
+        </w:rPr>
+      </w:pPr>
+      <w:r>
+        <w:rPr>
+          <w:rFonts w:ascii="Times New Roman" w:hAnsi="Times New Roman" w:cs="Times New Roman"/>
+          <w:sz w:val="24"/>
+          <w:szCs w:val="24"/>
+        </w:rPr>
         <w:t>Clean App Store Data</w:t>
       </w:r>
     </w:p>
@@ -118,7 +153,25 @@
           <w:sz w:val="24"/>
           <w:szCs w:val="24"/>
         </w:rPr>
-        <w:t xml:space="preserve">Column application size, latest version code,  number of supporting devices, number of screenshots showed for display, number of supported languages, </w:t>
+        <w:t xml:space="preserve">Column application size, latest version </w:t>
+      </w:r>
+      <w:proofErr w:type="gramStart"/>
+      <w:r>
+        <w:rPr>
+          <w:rFonts w:ascii="Times New Roman" w:hAnsi="Times New Roman" w:cs="Times New Roman"/>
+          <w:sz w:val="24"/>
+          <w:szCs w:val="24"/>
+        </w:rPr>
+        <w:t>code,  number</w:t>
+      </w:r>
+      <w:proofErr w:type="gramEnd"/>
+      <w:r>
+        <w:rPr>
+          <w:rFonts w:ascii="Times New Roman" w:hAnsi="Times New Roman" w:cs="Times New Roman"/>
+          <w:sz w:val="24"/>
+          <w:szCs w:val="24"/>
+        </w:rPr>
+        <w:t xml:space="preserve"> of supporting devices, number of screenshots showed for display, number of supported languages, </w:t>
       </w:r>
       <w:proofErr w:type="spellStart"/>
       <w:r>
@@ -598,7 +651,25 @@
           <w:sz w:val="24"/>
           <w:szCs w:val="24"/>
         </w:rPr>
-        <w:t xml:space="preserve">How many category for rating </w:t>
+        <w:t xml:space="preserve">How many </w:t>
+      </w:r>
+      <w:proofErr w:type="gramStart"/>
+      <w:r>
+        <w:rPr>
+          <w:rFonts w:ascii="Times New Roman" w:hAnsi="Times New Roman" w:cs="Times New Roman"/>
+          <w:sz w:val="24"/>
+          <w:szCs w:val="24"/>
+        </w:rPr>
+        <w:t>category</w:t>
+      </w:r>
+      <w:proofErr w:type="gramEnd"/>
+      <w:r>
+        <w:rPr>
+          <w:rFonts w:ascii="Times New Roman" w:hAnsi="Times New Roman" w:cs="Times New Roman"/>
+          <w:sz w:val="24"/>
+          <w:szCs w:val="24"/>
+        </w:rPr>
+        <w:t xml:space="preserve"> for rating </w:t>
       </w:r>
     </w:p>
     <w:p>
@@ -788,6 +859,7 @@
           <w:sz w:val="24"/>
           <w:szCs w:val="24"/>
         </w:rPr>
+        <w:lastRenderedPageBreak/>
         <w:t xml:space="preserve">Delete number of language support column in App </w:t>
       </w:r>
       <w:r>

</xml_diff>